<commit_message>
Deleted the extra page
</commit_message>
<xml_diff>
--- a/WP Exp 1.docx
+++ b/WP Exp 1.docx
@@ -442,8 +442,6 @@
         </w:rPr>
         <w:t xml:space="preserve"> 1</w:t>
       </w:r>
-      <w:bookmarkStart w:id="0" w:name="_GoBack"/>
-      <w:bookmarkEnd w:id="0"/>
       <w:r>
         <w:rPr>
           <w:rFonts w:ascii="Consolas" w:eastAsia="Times New Roman" w:hAnsi="Consolas" w:cs="Times New Roman"/>
@@ -1209,14 +1207,8 @@
           </wp:inline>
         </w:drawing>
       </w:r>
-    </w:p>
-    <w:p>
-      <w:pPr>
-        <w:rPr>
-          <w:rFonts w:ascii="Consolas" w:hAnsi="Consolas"/>
-          <w:sz w:val="24"/>
-        </w:rPr>
-      </w:pPr>
+      <w:bookmarkStart w:id="0" w:name="_GoBack"/>
+      <w:bookmarkEnd w:id="0"/>
     </w:p>
     <w:sectPr>
       <w:headerReference w:type="default" r:id="rId9"/>

</xml_diff>